<commit_message>
Daily checked robots 2018-01_04
</commit_message>
<xml_diff>
--- a/Kasun/CHECKING_ROBOT/2018_01_04/status.docx
+++ b/Kasun/CHECKING_ROBOT/2018_01_04/status.docx
@@ -4,7 +4,7 @@
   <w:body>
     <w:p>
       <w:r>
-        <w:t>Robot check (Daily) 2018-01-03</w:t>
+        <w:t>Robot check (Daily) 2018-01-04</w:t>
       </w:r>
     </w:p>
     <w:p>
@@ -13,7 +13,7 @@
           <w:rPr>
             <w:rStyle w:val="Hyperlink"/>
           </w:rPr>
-          <w:t>https://www.facebook.com/gkavindrauluwatta</w:t>
+          <w:t>https://www.facebook.com/kasuni.lochana.5</w:t>
         </w:r>
       </w:hyperlink>
     </w:p>
@@ -27,8 +27,15 @@
         <w:rPr>
           <w:color w:val="FF0000"/>
         </w:rPr>
-        <w:t>40628711</w:t>
-      </w:r>
+        <w:t>40631736</w:t>
+      </w:r>
+    </w:p>
+    <w:p>
+      <w:pPr>
+        <w:rPr>
+          <w:color w:val="FF0000"/>
+        </w:rPr>
+      </w:pPr>
     </w:p>
     <w:p>
       <w:hyperlink r:id="rId5" w:history="1">
@@ -36,17 +43,38 @@
           <w:rPr>
             <w:rStyle w:val="Hyperlink"/>
           </w:rPr>
-          <w:t>https://www.instagram.com/disha_patel66/?hl=en</w:t>
+          <w:t>https://www.instagram.com/udari_warnakulasuriya/?hl=en</w:t>
         </w:r>
       </w:hyperlink>
     </w:p>
     <w:p>
-      <w:r>
+      <w:pPr>
         <w:rPr>
           <w:color w:val="FF0000"/>
         </w:rPr>
-        <w:t>40628710</w:t>
-      </w:r>
+      </w:pPr>
+      <w:bookmarkStart w:id="0" w:name="_GoBack"/>
+      <w:r>
+        <w:rPr>
+          <w:color w:val="FF0000"/>
+        </w:rPr>
+        <w:t>40631740</w:t>
+      </w:r>
+    </w:p>
+    <w:bookmarkEnd w:id="0"/>
+    <w:p>
+      <w:pPr>
+        <w:rPr>
+          <w:color w:val="FF0000"/>
+        </w:rPr>
+      </w:pPr>
+    </w:p>
+    <w:p>
+      <w:pPr>
+        <w:rPr>
+          <w:color w:val="FF0000"/>
+        </w:rPr>
+      </w:pPr>
     </w:p>
     <w:p>
       <w:proofErr w:type="spellStart"/>
@@ -75,8 +103,6 @@
       <w:r>
         <w:t>=OK</w:t>
       </w:r>
-      <w:bookmarkStart w:id="0" w:name="_GoBack"/>
-      <w:bookmarkEnd w:id="0"/>
     </w:p>
     <w:p>
       <w:proofErr w:type="spellStart"/>

</xml_diff>